<commit_message>
Second commit remote code and push code added
</commit_message>
<xml_diff>
--- a/Git document.docx
+++ b/Git document.docx
@@ -1449,8 +1449,6 @@
           <w:szCs w:val="29"/>
         </w:rPr>
       </w:pPr>
-      <w:bookmarkStart w:id="0" w:name="_GoBack"/>
-      <w:bookmarkEnd w:id="0"/>
     </w:p>
     <w:p>
       <w:pPr>
@@ -6236,7 +6234,112 @@
         </w:drawing>
       </w:r>
     </w:p>
-    <w:p/>
+    <w:p>
+      <w:pPr>
+        <w:tabs>
+          <w:tab w:val="left" w:pos="916"/>
+          <w:tab w:val="left" w:pos="1832"/>
+          <w:tab w:val="left" w:pos="2748"/>
+          <w:tab w:val="left" w:pos="3664"/>
+          <w:tab w:val="left" w:pos="4580"/>
+          <w:tab w:val="left" w:pos="5496"/>
+          <w:tab w:val="left" w:pos="6412"/>
+          <w:tab w:val="left" w:pos="7328"/>
+          <w:tab w:val="left" w:pos="8244"/>
+          <w:tab w:val="left" w:pos="9160"/>
+          <w:tab w:val="left" w:pos="10076"/>
+          <w:tab w:val="left" w:pos="10992"/>
+          <w:tab w:val="left" w:pos="11908"/>
+          <w:tab w:val="left" w:pos="12824"/>
+          <w:tab w:val="left" w:pos="13740"/>
+          <w:tab w:val="left" w:pos="14656"/>
+        </w:tabs>
+        <w:spacing w:after="0" w:line="240" w:lineRule="auto"/>
+        <w:rPr>
+          <w:rFonts w:ascii="Consolas" w:eastAsia="Times New Roman" w:hAnsi="Consolas" w:cs="Courier New"/>
+          <w:color w:val="24292F"/>
+          <w:sz w:val="21"/>
+          <w:szCs w:val="21"/>
+        </w:rPr>
+      </w:pPr>
+      <w:proofErr w:type="spellStart"/>
+      <w:proofErr w:type="gramStart"/>
+      <w:r>
+        <w:rPr>
+          <w:rFonts w:ascii="Consolas" w:eastAsia="Times New Roman" w:hAnsi="Consolas" w:cs="Courier New"/>
+          <w:color w:val="24292F"/>
+          <w:sz w:val="21"/>
+          <w:szCs w:val="21"/>
+        </w:rPr>
+        <w:t>git</w:t>
+      </w:r>
+      <w:proofErr w:type="spellEnd"/>
+      <w:proofErr w:type="gramEnd"/>
+      <w:r>
+        <w:rPr>
+          <w:rFonts w:ascii="Consolas" w:eastAsia="Times New Roman" w:hAnsi="Consolas" w:cs="Courier New"/>
+          <w:color w:val="24292F"/>
+          <w:sz w:val="21"/>
+          <w:szCs w:val="21"/>
+        </w:rPr>
+        <w:t xml:space="preserve"> remote add origin https://github.com/PrithviShah1/local.git</w:t>
+      </w:r>
+    </w:p>
+    <w:p>
+      <w:pPr>
+        <w:tabs>
+          <w:tab w:val="left" w:pos="916"/>
+          <w:tab w:val="left" w:pos="1832"/>
+          <w:tab w:val="left" w:pos="2748"/>
+          <w:tab w:val="left" w:pos="3664"/>
+          <w:tab w:val="left" w:pos="4580"/>
+          <w:tab w:val="left" w:pos="5496"/>
+          <w:tab w:val="left" w:pos="6412"/>
+          <w:tab w:val="left" w:pos="7328"/>
+          <w:tab w:val="left" w:pos="8244"/>
+          <w:tab w:val="left" w:pos="9160"/>
+          <w:tab w:val="left" w:pos="10076"/>
+          <w:tab w:val="left" w:pos="10992"/>
+          <w:tab w:val="left" w:pos="11908"/>
+          <w:tab w:val="left" w:pos="12824"/>
+          <w:tab w:val="left" w:pos="13740"/>
+          <w:tab w:val="left" w:pos="14656"/>
+        </w:tabs>
+        <w:spacing w:after="0" w:line="240" w:lineRule="auto"/>
+        <w:rPr>
+          <w:rFonts w:ascii="Consolas" w:eastAsia="Times New Roman" w:hAnsi="Consolas" w:cs="Courier New"/>
+          <w:color w:val="24292F"/>
+          <w:sz w:val="21"/>
+          <w:szCs w:val="21"/>
+        </w:rPr>
+      </w:pPr>
+      <w:proofErr w:type="spellStart"/>
+      <w:proofErr w:type="gramStart"/>
+      <w:r>
+        <w:rPr>
+          <w:rFonts w:ascii="Consolas" w:eastAsia="Times New Roman" w:hAnsi="Consolas" w:cs="Courier New"/>
+          <w:color w:val="24292F"/>
+          <w:sz w:val="21"/>
+          <w:szCs w:val="21"/>
+        </w:rPr>
+        <w:t>git</w:t>
+      </w:r>
+      <w:proofErr w:type="spellEnd"/>
+      <w:proofErr w:type="gramEnd"/>
+      <w:r>
+        <w:rPr>
+          <w:rFonts w:ascii="Consolas" w:eastAsia="Times New Roman" w:hAnsi="Consolas" w:cs="Courier New"/>
+          <w:color w:val="24292F"/>
+          <w:sz w:val="21"/>
+          <w:szCs w:val="21"/>
+        </w:rPr>
+        <w:t xml:space="preserve"> push -u origin main</w:t>
+      </w:r>
+    </w:p>
+    <w:p>
+      <w:bookmarkStart w:id="0" w:name="_GoBack"/>
+      <w:bookmarkEnd w:id="0"/>
+    </w:p>
     <w:sectPr>
       <w:pgSz w:w="12240" w:h="15840"/>
       <w:pgMar w:top="1440" w:right="1440" w:bottom="1440" w:left="1440" w:header="720" w:footer="720" w:gutter="0"/>
@@ -6526,6 +6629,59 @@
       <w:szCs w:val="16"/>
     </w:rPr>
   </w:style>
+  <w:style w:type="paragraph" w:styleId="HTMLPreformatted">
+    <w:name w:val="HTML Preformatted"/>
+    <w:basedOn w:val="Normal"/>
+    <w:link w:val="HTMLPreformattedChar"/>
+    <w:uiPriority w:val="99"/>
+    <w:semiHidden/>
+    <w:unhideWhenUsed/>
+    <w:rsid w:val="004767BD"/>
+    <w:pPr>
+      <w:tabs>
+        <w:tab w:val="left" w:pos="916"/>
+        <w:tab w:val="left" w:pos="1832"/>
+        <w:tab w:val="left" w:pos="2748"/>
+        <w:tab w:val="left" w:pos="3664"/>
+        <w:tab w:val="left" w:pos="4580"/>
+        <w:tab w:val="left" w:pos="5496"/>
+        <w:tab w:val="left" w:pos="6412"/>
+        <w:tab w:val="left" w:pos="7328"/>
+        <w:tab w:val="left" w:pos="8244"/>
+        <w:tab w:val="left" w:pos="9160"/>
+        <w:tab w:val="left" w:pos="10076"/>
+        <w:tab w:val="left" w:pos="10992"/>
+        <w:tab w:val="left" w:pos="11908"/>
+        <w:tab w:val="left" w:pos="12824"/>
+        <w:tab w:val="left" w:pos="13740"/>
+        <w:tab w:val="left" w:pos="14656"/>
+      </w:tabs>
+      <w:spacing w:after="0" w:line="240" w:lineRule="auto"/>
+    </w:pPr>
+    <w:rPr>
+      <w:rFonts w:ascii="Courier New" w:eastAsia="Times New Roman" w:hAnsi="Courier New" w:cs="Courier New"/>
+      <w:sz w:val="20"/>
+      <w:szCs w:val="20"/>
+    </w:rPr>
+  </w:style>
+  <w:style w:type="character" w:customStyle="1" w:styleId="HTMLPreformattedChar">
+    <w:name w:val="HTML Preformatted Char"/>
+    <w:basedOn w:val="DefaultParagraphFont"/>
+    <w:link w:val="HTMLPreformatted"/>
+    <w:uiPriority w:val="99"/>
+    <w:semiHidden/>
+    <w:rsid w:val="004767BD"/>
+    <w:rPr>
+      <w:rFonts w:ascii="Courier New" w:eastAsia="Times New Roman" w:hAnsi="Courier New" w:cs="Courier New"/>
+      <w:sz w:val="20"/>
+      <w:szCs w:val="20"/>
+    </w:rPr>
+  </w:style>
+  <w:style w:type="character" w:customStyle="1" w:styleId="user-select-contain">
+    <w:name w:val="user-select-contain"/>
+    <w:basedOn w:val="DefaultParagraphFont"/>
+    <w:rsid w:val="004767BD"/>
+  </w:style>
 </w:styles>
 </file>
 
@@ -6807,6 +6963,59 @@
       <w:sz w:val="16"/>
       <w:szCs w:val="16"/>
     </w:rPr>
+  </w:style>
+  <w:style w:type="paragraph" w:styleId="HTMLPreformatted">
+    <w:name w:val="HTML Preformatted"/>
+    <w:basedOn w:val="Normal"/>
+    <w:link w:val="HTMLPreformattedChar"/>
+    <w:uiPriority w:val="99"/>
+    <w:semiHidden/>
+    <w:unhideWhenUsed/>
+    <w:rsid w:val="004767BD"/>
+    <w:pPr>
+      <w:tabs>
+        <w:tab w:val="left" w:pos="916"/>
+        <w:tab w:val="left" w:pos="1832"/>
+        <w:tab w:val="left" w:pos="2748"/>
+        <w:tab w:val="left" w:pos="3664"/>
+        <w:tab w:val="left" w:pos="4580"/>
+        <w:tab w:val="left" w:pos="5496"/>
+        <w:tab w:val="left" w:pos="6412"/>
+        <w:tab w:val="left" w:pos="7328"/>
+        <w:tab w:val="left" w:pos="8244"/>
+        <w:tab w:val="left" w:pos="9160"/>
+        <w:tab w:val="left" w:pos="10076"/>
+        <w:tab w:val="left" w:pos="10992"/>
+        <w:tab w:val="left" w:pos="11908"/>
+        <w:tab w:val="left" w:pos="12824"/>
+        <w:tab w:val="left" w:pos="13740"/>
+        <w:tab w:val="left" w:pos="14656"/>
+      </w:tabs>
+      <w:spacing w:after="0" w:line="240" w:lineRule="auto"/>
+    </w:pPr>
+    <w:rPr>
+      <w:rFonts w:ascii="Courier New" w:eastAsia="Times New Roman" w:hAnsi="Courier New" w:cs="Courier New"/>
+      <w:sz w:val="20"/>
+      <w:szCs w:val="20"/>
+    </w:rPr>
+  </w:style>
+  <w:style w:type="character" w:customStyle="1" w:styleId="HTMLPreformattedChar">
+    <w:name w:val="HTML Preformatted Char"/>
+    <w:basedOn w:val="DefaultParagraphFont"/>
+    <w:link w:val="HTMLPreformatted"/>
+    <w:uiPriority w:val="99"/>
+    <w:semiHidden/>
+    <w:rsid w:val="004767BD"/>
+    <w:rPr>
+      <w:rFonts w:ascii="Courier New" w:eastAsia="Times New Roman" w:hAnsi="Courier New" w:cs="Courier New"/>
+      <w:sz w:val="20"/>
+      <w:szCs w:val="20"/>
+    </w:rPr>
+  </w:style>
+  <w:style w:type="character" w:customStyle="1" w:styleId="user-select-contain">
+    <w:name w:val="user-select-contain"/>
+    <w:basedOn w:val="DefaultParagraphFont"/>
+    <w:rsid w:val="004767BD"/>
   </w:style>
 </w:styles>
 </file>

</xml_diff>